<commit_message>
atlz telas doc. usuario
</commit_message>
<xml_diff>
--- a/Requisitos/AS_cadastrar_usuario.docx
+++ b/Requisitos/AS_cadastrar_usuario.docx
@@ -381,7 +381,27 @@
         <w:rPr>
           <w:lang w:val="pt-BR"/>
         </w:rPr>
-        <w:t>no botão incluir localizado na parte inferior da tela</w:t>
+        <w:t xml:space="preserve">no botão </w:t>
+      </w:r>
+      <w:r>
+        <w:rPr>
+          <w:lang w:val="pt-BR"/>
+        </w:rPr>
+        <w:t>c</w:t>
+      </w:r>
+      <w:bookmarkStart w:id="0" w:name="_GoBack"/>
+      <w:bookmarkEnd w:id="0"/>
+      <w:r>
+        <w:rPr>
+          <w:lang w:val="pt-BR"/>
+        </w:rPr>
+        <w:t>adastrar</w:t>
+      </w:r>
+      <w:r>
+        <w:rPr>
+          <w:lang w:val="pt-BR"/>
+        </w:rPr>
+        <w:t xml:space="preserve"> localizado na parte inferior da tela</w:t>
       </w:r>
       <w:r>
         <w:rPr>
@@ -727,8 +747,6 @@
         </w:rPr>
         <w:t>no botão</w:t>
       </w:r>
-      <w:bookmarkStart w:id="0" w:name="_GoBack"/>
-      <w:bookmarkEnd w:id="0"/>
       <w:r>
         <w:rPr>
           <w:lang w:val="pt-BR"/>
@@ -1087,9 +1105,9 @@
         </w:rPr>
         <w:drawing>
           <wp:inline distT="0" distB="0" distL="0" distR="0">
-            <wp:extent cx="5486400" cy="1943100"/>
-            <wp:effectExtent l="0" t="0" r="0" b="0"/>
-            <wp:docPr id="1" name="Imagem 1"/>
+            <wp:extent cx="3953427" cy="4553585"/>
+            <wp:effectExtent l="0" t="0" r="9525" b="0"/>
+            <wp:docPr id="3" name="Imagem 3"/>
             <wp:cNvGraphicFramePr>
               <a:graphicFrameLocks xmlns:a="http://schemas.openxmlformats.org/drawingml/2006/main" noChangeAspect="1"/>
             </wp:cNvGraphicFramePr>
@@ -1097,7 +1115,7 @@
               <a:graphicData uri="http://schemas.openxmlformats.org/drawingml/2006/picture">
                 <pic:pic xmlns:pic="http://schemas.openxmlformats.org/drawingml/2006/picture">
                   <pic:nvPicPr>
-                    <pic:cNvPr id="1" name="AS_usuarios_grid.PNG"/>
+                    <pic:cNvPr id="3" name="tela cad usuario.PNG"/>
                     <pic:cNvPicPr/>
                   </pic:nvPicPr>
                   <pic:blipFill>
@@ -1115,7 +1133,7 @@
                   <pic:spPr>
                     <a:xfrm>
                       <a:off x="0" y="0"/>
-                      <a:ext cx="5486400" cy="1943100"/>
+                      <a:ext cx="3953427" cy="4553585"/>
                     </a:xfrm>
                     <a:prstGeom prst="rect">
                       <a:avLst/>
@@ -1151,16 +1169,31 @@
           <w:lang w:val="pt-BR"/>
         </w:rPr>
       </w:pPr>
+    </w:p>
+    <w:p>
+      <w:pPr>
+        <w:rPr>
+          <w:lang w:val="pt-BR"/>
+        </w:rPr>
+      </w:pPr>
+    </w:p>
+    <w:p>
+      <w:pPr>
+        <w:rPr>
+          <w:lang w:val="pt-BR"/>
+        </w:rPr>
+      </w:pPr>
       <w:r>
         <w:rPr>
           <w:noProof/>
           <w:lang w:val="pt-BR" w:eastAsia="pt-BR"/>
         </w:rPr>
+        <w:lastRenderedPageBreak/>
         <w:drawing>
           <wp:inline distT="0" distB="0" distL="0" distR="0">
-            <wp:extent cx="5438775" cy="5276945"/>
-            <wp:effectExtent l="0" t="0" r="0" b="0"/>
-            <wp:docPr id="2" name="Imagem 2"/>
+            <wp:extent cx="3962953" cy="4525006"/>
+            <wp:effectExtent l="0" t="0" r="0" b="9525"/>
+            <wp:docPr id="4" name="Imagem 4"/>
             <wp:cNvGraphicFramePr>
               <a:graphicFrameLocks xmlns:a="http://schemas.openxmlformats.org/drawingml/2006/main" noChangeAspect="1"/>
             </wp:cNvGraphicFramePr>
@@ -1168,7 +1201,7 @@
               <a:graphicData uri="http://schemas.openxmlformats.org/drawingml/2006/picture">
                 <pic:pic xmlns:pic="http://schemas.openxmlformats.org/drawingml/2006/picture">
                   <pic:nvPicPr>
-                    <pic:cNvPr id="2" name="AS_usuario_form.PNG"/>
+                    <pic:cNvPr id="4" name="tela atlz usuario.PNG"/>
                     <pic:cNvPicPr/>
                   </pic:nvPicPr>
                   <pic:blipFill>
@@ -1186,7 +1219,7 @@
                   <pic:spPr>
                     <a:xfrm>
                       <a:off x="0" y="0"/>
-                      <a:ext cx="5454834" cy="5292526"/>
+                      <a:ext cx="3962953" cy="4525006"/>
                     </a:xfrm>
                     <a:prstGeom prst="rect">
                       <a:avLst/>
@@ -1198,13 +1231,6 @@
           </wp:inline>
         </w:drawing>
       </w:r>
-    </w:p>
-    <w:p>
-      <w:pPr>
-        <w:rPr>
-          <w:lang w:val="pt-BR"/>
-        </w:rPr>
-      </w:pPr>
     </w:p>
     <w:sectPr>
       <w:headerReference w:type="default" r:id="rId10"/>
@@ -1354,7 +1380,7 @@
               <w:noProof/>
               <w:sz w:val="20"/>
             </w:rPr>
-            <w:t>2</w:t>
+            <w:t>3</w:t>
           </w:r>
           <w:r>
             <w:rPr>
@@ -1408,7 +1434,7 @@
               <w:sz w:val="20"/>
               <w:szCs w:val="20"/>
             </w:rPr>
-            <w:t>2</w:t>
+            <w:t>3</w:t>
           </w:r>
           <w:r>
             <w:rPr>
@@ -3480,7 +3506,7 @@
 </file>
 
 <file path=customXml/itemProps1.xml><?xml version="1.0" encoding="utf-8"?>
-<ds:datastoreItem xmlns:ds="http://schemas.openxmlformats.org/officeDocument/2006/customXml" ds:itemID="{9652DB81-7D90-4BDB-B766-1ED67E6E7FDF}">
+<ds:datastoreItem xmlns:ds="http://schemas.openxmlformats.org/officeDocument/2006/customXml" ds:itemID="{65DFC8BB-215A-49ED-B8F2-FCABCA33F8C1}">
   <ds:schemaRefs>
     <ds:schemaRef ds:uri="http://schemas.openxmlformats.org/officeDocument/2006/bibliography"/>
   </ds:schemaRefs>

</xml_diff>